<commit_message>
Rewriting the big one
</commit_message>
<xml_diff>
--- a/Final Report/Group Project Bibliography.docx
+++ b/Final Report/Group Project Bibliography.docx
@@ -25,6 +25,8 @@
           <w:shd w:val="clear" w:color="auto" w:fill="FFFFFF"/>
         </w:rPr>
       </w:pPr>
+      <w:bookmarkStart w:id="0" w:name="_GoBack"/>
+      <w:bookmarkEnd w:id="0"/>
     </w:p>
     <w:p>
       <w:pPr>
@@ -230,10 +232,7 @@
         </w:rPr>
       </w:pPr>
     </w:p>
-    <w:p>
-      <w:bookmarkStart w:id="0" w:name="_GoBack"/>
-      <w:bookmarkEnd w:id="0"/>
-    </w:p>
+    <w:p/>
     <w:sectPr>
       <w:pgSz w:w="11906" w:h="16838"/>
       <w:pgMar w:top="1440" w:right="1440" w:bottom="1440" w:left="1440" w:header="708" w:footer="708" w:gutter="0"/>

</xml_diff>